<commit_message>
add conclusion and final edit
</commit_message>
<xml_diff>
--- a/Jan_2022/Midterm_Assessment_2020.docx
+++ b/Jan_2022/Midterm_Assessment_2020.docx
@@ -319,8 +319,22 @@
         <w:t xml:space="preserve">After that I compared the relevant variables to the total COVID-19 deaths per million with conditional distribution plots (figures 7 to 9).</w:t>
       </w:r>
     </w:p>
+    <w:p>
+      <w:pPr>
+        <w:pStyle w:val="BodyText"/>
+      </w:pPr>
+      <w:r>
+        <w:t xml:space="preserve">Lastly, using the means I worked out in the table. I will conduct two sample T-tests on the variables to test if the differences in the effect of the variables identified in the plots are statistically significant. A two sample T-test is a type of hypothesis test used to compare whether the difference between the means of two groups is statistically significant or if it due just to random chance.</w:t>
+      </w:r>
+      <w:r>
+        <w:t xml:space="preserve"> </w:t>
+      </w:r>
+      <w:r>
+        <w:t xml:space="preserve">P-values and T-values are important to understanding how to interpret T-tests. The P-value tells us how likely it is to get a result like the one we get if the null hypothesis is true. A p-value of below 0.05 would be statistically significant. This means we reject the null hypothesis if it is below that number.</w:t>
+      </w:r>
+    </w:p>
     <w:bookmarkEnd w:id="26"/>
-    <w:bookmarkStart w:id="42" w:name="table"/>
+    <w:bookmarkStart w:id="38" w:name="table"/>
     <w:p>
       <w:pPr>
         <w:pStyle w:val="Heading2"/>
@@ -877,7 +891,7 @@
         <w:pStyle w:val="BodyText"/>
       </w:pPr>
       <w:r>
-        <w:t xml:space="preserve">The vast majority of heads of government in the world are male, with only 8 out of the 116 countries in the data set having female heads of government.</w:t>
+        <w:t xml:space="preserve">The vast majority of heads of government in the world are male, with only 9 out of the 116 countries in the data set having female heads of government.</w:t>
       </w:r>
     </w:p>
     <w:p>
@@ -1170,7 +1184,7 @@
         <w:pStyle w:val="BodyText"/>
       </w:pPr>
       <w:r>
-        <w:t xml:space="preserve">Their is a wider spread of country’s COVID-19 deaths per million with populations over 65 comaped to countries with a smaller estimated share of the population over that age.</w:t>
+        <w:t xml:space="preserve">Their is a wider spread of country’s COVID-19 deaths per million with populations over 65 comapared to countries with a smaller estimated share of the population over that age.</w:t>
       </w:r>
     </w:p>
     <w:bookmarkEnd w:id="35"/>
@@ -1247,7 +1261,17 @@
       </w:r>
     </w:p>
     <w:bookmarkEnd w:id="37"/>
-    <w:bookmarkStart w:id="38" w:name="Xa0922b953c9ca6092f79b37d9b59b35ead46a27"/>
+    <w:bookmarkEnd w:id="38"/>
+    <w:bookmarkStart w:id="40" w:name="two-sample-t-tests"/>
+    <w:p>
+      <w:pPr>
+        <w:pStyle w:val="Heading1"/>
+      </w:pPr>
+      <w:r>
+        <w:t xml:space="preserve">TWO SAMPLE T-TESTS</w:t>
+      </w:r>
+    </w:p>
+    <w:bookmarkStart w:id="39" w:name="Xa0922b953c9ca6092f79b37d9b59b35ead46a27"/>
     <w:p>
       <w:pPr>
         <w:pStyle w:val="Heading4"/>
@@ -1256,27 +1280,134 @@
         <w:t xml:space="preserve">Richer Countries do better than Poorer countries.</w:t>
       </w:r>
     </w:p>
-    <w:bookmarkEnd w:id="38"/>
-    <w:bookmarkStart w:id="39" w:name="X3640b830bb27142b4374c44d04156dfe7a2024c"/>
-    <w:p>
-      <w:pPr>
-        <w:pStyle w:val="Heading4"/>
-      </w:pPr>
-      <w:r>
-        <w:t xml:space="preserve">Countries led by women are more successful than those led by men.</w:t>
-      </w:r>
-    </w:p>
     <w:bookmarkEnd w:id="39"/>
-    <w:bookmarkStart w:id="40" w:name="X51727d09324833f85fc9d20a7e820f7dc1cd005"/>
-    <w:p>
-      <w:pPr>
-        <w:pStyle w:val="Heading4"/>
-      </w:pPr>
-      <w:r>
-        <w:t xml:space="preserve">Democratic countries are more successful than authoritarian countries.</w:t>
-      </w:r>
-    </w:p>
     <w:bookmarkEnd w:id="40"/>
+    <w:bookmarkStart w:id="42" w:name="t-test-gdp"/>
+    <w:p>
+      <w:pPr>
+        <w:pStyle w:val="Heading1"/>
+      </w:pPr>
+      <w:r>
+        <w:t xml:space="preserve">T-Test: GDP</w:t>
+      </w:r>
+    </w:p>
+    <w:p>
+      <w:pPr>
+        <w:pStyle w:val="SourceCode"/>
+      </w:pPr>
+      <w:r>
+        <w:rPr>
+          <w:rStyle w:val="VerbatimChar"/>
+        </w:rPr>
+        <w:t xml:space="preserve">## </w:t>
+      </w:r>
+      <w:r>
+        <w:br/>
+      </w:r>
+      <w:r>
+        <w:rPr>
+          <w:rStyle w:val="VerbatimChar"/>
+        </w:rPr>
+        <w:t xml:space="preserve">##  Welch Two Sample t-test</w:t>
+      </w:r>
+      <w:r>
+        <w:br/>
+      </w:r>
+      <w:r>
+        <w:rPr>
+          <w:rStyle w:val="VerbatimChar"/>
+        </w:rPr>
+        <w:t xml:space="preserve">## </w:t>
+      </w:r>
+      <w:r>
+        <w:br/>
+      </w:r>
+      <w:r>
+        <w:rPr>
+          <w:rStyle w:val="VerbatimChar"/>
+        </w:rPr>
+        <w:t xml:space="preserve">## data:  total_deaths_per_million by vdem_var</w:t>
+      </w:r>
+      <w:r>
+        <w:br/>
+      </w:r>
+      <w:r>
+        <w:rPr>
+          <w:rStyle w:val="VerbatimChar"/>
+        </w:rPr>
+        <w:t xml:space="preserve">## t = -3.3834, df = 76.758, p-value = 0.00113</w:t>
+      </w:r>
+      <w:r>
+        <w:br/>
+      </w:r>
+      <w:r>
+        <w:rPr>
+          <w:rStyle w:val="VerbatimChar"/>
+        </w:rPr>
+        <w:t xml:space="preserve">## alternative hypothesis: true difference in means between group 0 and group 1 is not equal to 0</w:t>
+      </w:r>
+      <w:r>
+        <w:br/>
+      </w:r>
+      <w:r>
+        <w:rPr>
+          <w:rStyle w:val="VerbatimChar"/>
+        </w:rPr>
+        <w:t xml:space="preserve">## 95 percent confidence interval:</w:t>
+      </w:r>
+      <w:r>
+        <w:br/>
+      </w:r>
+      <w:r>
+        <w:rPr>
+          <w:rStyle w:val="VerbatimChar"/>
+        </w:rPr>
+        <w:t xml:space="preserve">##  -200.56063  -51.94485</w:t>
+      </w:r>
+      <w:r>
+        <w:br/>
+      </w:r>
+      <w:r>
+        <w:rPr>
+          <w:rStyle w:val="VerbatimChar"/>
+        </w:rPr>
+        <w:t xml:space="preserve">## sample estimates:</w:t>
+      </w:r>
+      <w:r>
+        <w:br/>
+      </w:r>
+      <w:r>
+        <w:rPr>
+          <w:rStyle w:val="VerbatimChar"/>
+        </w:rPr>
+        <w:t xml:space="preserve">## mean in group 0 mean in group 1 </w:t>
+      </w:r>
+      <w:r>
+        <w:br/>
+      </w:r>
+      <w:r>
+        <w:rPr>
+          <w:rStyle w:val="VerbatimChar"/>
+        </w:rPr>
+        <w:t xml:space="preserve">##        77.27481       203.52755</w:t>
+      </w:r>
+    </w:p>
+    <w:p>
+      <w:pPr>
+        <w:pStyle w:val="FirstParagraph"/>
+      </w:pPr>
+      <w:r>
+        <w:t xml:space="preserve">The null hypothesis is that countries with a GDP per capita higher than the average have a lower total COVID-19 deaths per million than countries with a lower GDP per capita.</w:t>
+      </w:r>
+    </w:p>
+    <w:p>
+      <w:pPr>
+        <w:pStyle w:val="BodyText"/>
+      </w:pPr>
+      <w:r>
+        <w:t xml:space="preserve">From the result of the T-test I can observe that the p-value of 0.0013, below the 0.05 threshold. The average total deaths per million of countries with a GDP per capita below the average was 77.27 and the countries above the average GDP was 203.53. I can reject the null hypothesis. Richer countries on average do not do better than poorer countries.</w:t>
+      </w:r>
+    </w:p>
     <w:bookmarkStart w:id="41" w:name="X39faeef0828077a29deecc7cc77f4262c1b1ed7"/>
     <w:p>
       <w:pPr>
@@ -1288,7 +1419,446 @@
     </w:p>
     <w:bookmarkEnd w:id="41"/>
     <w:bookmarkEnd w:id="42"/>
-    <w:bookmarkStart w:id="43" w:name="conclusion"/>
+    <w:bookmarkStart w:id="44" w:name="t-test-aged-65-plus"/>
+    <w:p>
+      <w:pPr>
+        <w:pStyle w:val="Heading1"/>
+      </w:pPr>
+      <w:r>
+        <w:t xml:space="preserve">T-Test: Aged 65 Plus</w:t>
+      </w:r>
+    </w:p>
+    <w:p>
+      <w:pPr>
+        <w:pStyle w:val="SourceCode"/>
+      </w:pPr>
+      <w:r>
+        <w:rPr>
+          <w:rStyle w:val="VerbatimChar"/>
+        </w:rPr>
+        <w:t xml:space="preserve">## </w:t>
+      </w:r>
+      <w:r>
+        <w:br/>
+      </w:r>
+      <w:r>
+        <w:rPr>
+          <w:rStyle w:val="VerbatimChar"/>
+        </w:rPr>
+        <w:t xml:space="preserve">##  Welch Two Sample t-test</w:t>
+      </w:r>
+      <w:r>
+        <w:br/>
+      </w:r>
+      <w:r>
+        <w:rPr>
+          <w:rStyle w:val="VerbatimChar"/>
+        </w:rPr>
+        <w:t xml:space="preserve">## </w:t>
+      </w:r>
+      <w:r>
+        <w:br/>
+      </w:r>
+      <w:r>
+        <w:rPr>
+          <w:rStyle w:val="VerbatimChar"/>
+        </w:rPr>
+        <w:t xml:space="preserve">## data:  total_deaths_per_million by sixty_five_var</w:t>
+      </w:r>
+      <w:r>
+        <w:br/>
+      </w:r>
+      <w:r>
+        <w:rPr>
+          <w:rStyle w:val="VerbatimChar"/>
+        </w:rPr>
+        <w:t xml:space="preserve">## t = -5.6498, df = 67.436, p-value = 3.509e-07</w:t>
+      </w:r>
+      <w:r>
+        <w:br/>
+      </w:r>
+      <w:r>
+        <w:rPr>
+          <w:rStyle w:val="VerbatimChar"/>
+        </w:rPr>
+        <w:t xml:space="preserve">## alternative hypothesis: true difference in means between group 0 and group 1 is not equal to 0</w:t>
+      </w:r>
+      <w:r>
+        <w:br/>
+      </w:r>
+      <w:r>
+        <w:rPr>
+          <w:rStyle w:val="VerbatimChar"/>
+        </w:rPr>
+        <w:t xml:space="preserve">## 95 percent confidence interval:</w:t>
+      </w:r>
+      <w:r>
+        <w:br/>
+      </w:r>
+      <w:r>
+        <w:rPr>
+          <w:rStyle w:val="VerbatimChar"/>
+        </w:rPr>
+        <w:t xml:space="preserve">##  -264.5275 -126.4257</w:t>
+      </w:r>
+      <w:r>
+        <w:br/>
+      </w:r>
+      <w:r>
+        <w:rPr>
+          <w:rStyle w:val="VerbatimChar"/>
+        </w:rPr>
+        <w:t xml:space="preserve">## sample estimates:</w:t>
+      </w:r>
+      <w:r>
+        <w:br/>
+      </w:r>
+      <w:r>
+        <w:rPr>
+          <w:rStyle w:val="VerbatimChar"/>
+        </w:rPr>
+        <w:t xml:space="preserve">## mean in group 0 mean in group 1 </w:t>
+      </w:r>
+      <w:r>
+        <w:br/>
+      </w:r>
+      <w:r>
+        <w:rPr>
+          <w:rStyle w:val="VerbatimChar"/>
+        </w:rPr>
+        <w:t xml:space="preserve">##        42.66288       238.13948</w:t>
+      </w:r>
+    </w:p>
+    <w:p>
+      <w:pPr>
+        <w:pStyle w:val="FirstParagraph"/>
+      </w:pPr>
+      <w:r>
+        <w:t xml:space="preserve">The null hypothesis is that countries with an population over 65 higher than average have lower total COVID-19 deaths per million than countries with a lower population ages.</w:t>
+      </w:r>
+    </w:p>
+    <w:p>
+      <w:pPr>
+        <w:pStyle w:val="BodyText"/>
+      </w:pPr>
+      <w:r>
+        <w:t xml:space="preserve">From the result of the T-test I can observe that the p-value is 3.509e-07 (0.0000003509), below the 0.05 threshold. The average total deaths per million of countries with a below the average was 42.66 and the countries above the average population over 65 was 238.14. I can reject the null hypothesis. The success in dealing with the pandemic is not related to the proportion of older people living in the country.</w:t>
+      </w:r>
+    </w:p>
+    <w:bookmarkStart w:id="43" w:name="X51727d09324833f85fc9d20a7e820f7dc1cd005"/>
+    <w:p>
+      <w:pPr>
+        <w:pStyle w:val="Heading4"/>
+      </w:pPr>
+      <w:r>
+        <w:t xml:space="preserve">Democratic countries are more successful than authoritarian countries.</w:t>
+      </w:r>
+    </w:p>
+    <w:bookmarkEnd w:id="43"/>
+    <w:bookmarkEnd w:id="44"/>
+    <w:bookmarkStart w:id="46" w:name="t-test-vdem-polyarchy"/>
+    <w:p>
+      <w:pPr>
+        <w:pStyle w:val="Heading1"/>
+      </w:pPr>
+      <w:r>
+        <w:t xml:space="preserve">T-Test: VDEM Polyarchy</w:t>
+      </w:r>
+    </w:p>
+    <w:p>
+      <w:pPr>
+        <w:pStyle w:val="SourceCode"/>
+      </w:pPr>
+      <w:r>
+        <w:rPr>
+          <w:rStyle w:val="VerbatimChar"/>
+        </w:rPr>
+        <w:t xml:space="preserve">## </w:t>
+      </w:r>
+      <w:r>
+        <w:br/>
+      </w:r>
+      <w:r>
+        <w:rPr>
+          <w:rStyle w:val="VerbatimChar"/>
+        </w:rPr>
+        <w:t xml:space="preserve">##  Welch Two Sample t-test</w:t>
+      </w:r>
+      <w:r>
+        <w:br/>
+      </w:r>
+      <w:r>
+        <w:rPr>
+          <w:rStyle w:val="VerbatimChar"/>
+        </w:rPr>
+        <w:t xml:space="preserve">## </w:t>
+      </w:r>
+      <w:r>
+        <w:br/>
+      </w:r>
+      <w:r>
+        <w:rPr>
+          <w:rStyle w:val="VerbatimChar"/>
+        </w:rPr>
+        <w:t xml:space="preserve">## data:  total_deaths_per_million by vdem_var</w:t>
+      </w:r>
+      <w:r>
+        <w:br/>
+      </w:r>
+      <w:r>
+        <w:rPr>
+          <w:rStyle w:val="VerbatimChar"/>
+        </w:rPr>
+        <w:t xml:space="preserve">## t = -3.3834, df = 76.758, p-value = 0.00113</w:t>
+      </w:r>
+      <w:r>
+        <w:br/>
+      </w:r>
+      <w:r>
+        <w:rPr>
+          <w:rStyle w:val="VerbatimChar"/>
+        </w:rPr>
+        <w:t xml:space="preserve">## alternative hypothesis: true difference in means between group 0 and group 1 is not equal to 0</w:t>
+      </w:r>
+      <w:r>
+        <w:br/>
+      </w:r>
+      <w:r>
+        <w:rPr>
+          <w:rStyle w:val="VerbatimChar"/>
+        </w:rPr>
+        <w:t xml:space="preserve">## 95 percent confidence interval:</w:t>
+      </w:r>
+      <w:r>
+        <w:br/>
+      </w:r>
+      <w:r>
+        <w:rPr>
+          <w:rStyle w:val="VerbatimChar"/>
+        </w:rPr>
+        <w:t xml:space="preserve">##  -200.56063  -51.94485</w:t>
+      </w:r>
+      <w:r>
+        <w:br/>
+      </w:r>
+      <w:r>
+        <w:rPr>
+          <w:rStyle w:val="VerbatimChar"/>
+        </w:rPr>
+        <w:t xml:space="preserve">## sample estimates:</w:t>
+      </w:r>
+      <w:r>
+        <w:br/>
+      </w:r>
+      <w:r>
+        <w:rPr>
+          <w:rStyle w:val="VerbatimChar"/>
+        </w:rPr>
+        <w:t xml:space="preserve">## mean in group 0 mean in group 1 </w:t>
+      </w:r>
+      <w:r>
+        <w:br/>
+      </w:r>
+      <w:r>
+        <w:rPr>
+          <w:rStyle w:val="VerbatimChar"/>
+        </w:rPr>
+        <w:t xml:space="preserve">##        77.27481       203.52755</w:t>
+      </w:r>
+    </w:p>
+    <w:p>
+      <w:pPr>
+        <w:pStyle w:val="FirstParagraph"/>
+      </w:pPr>
+      <w:r>
+        <w:t xml:space="preserve">The null hypothesis is that countries with a level of liberal democracy higher than the average, have a total COVID-19 deaths per million lower than countries with a lower level of liberal democracy.</w:t>
+      </w:r>
+    </w:p>
+    <w:p>
+      <w:pPr>
+        <w:pStyle w:val="BodyText"/>
+      </w:pPr>
+      <w:r>
+        <w:t xml:space="preserve">From the result of the T-test I can observe that the p-value is 0.00113, below the 0.05 threshold. The average total deaths per million of counties with a below average level of liberal democracy was 77.27 and the countries with an above average level of liberal democracy. I can reject the null hypothesis. Democratic countires are not more successful than authoritarian countries.</w:t>
+      </w:r>
+    </w:p>
+    <w:bookmarkStart w:id="45" w:name="X3640b830bb27142b4374c44d04156dfe7a2024c"/>
+    <w:p>
+      <w:pPr>
+        <w:pStyle w:val="Heading4"/>
+      </w:pPr>
+      <w:r>
+        <w:t xml:space="preserve">Countries led by women are more successful than those led by men.</w:t>
+      </w:r>
+    </w:p>
+    <w:bookmarkEnd w:id="45"/>
+    <w:bookmarkEnd w:id="46"/>
+    <w:bookmarkStart w:id="49" w:name="t-test-female-hog"/>
+    <w:p>
+      <w:pPr>
+        <w:pStyle w:val="Heading1"/>
+      </w:pPr>
+      <w:r>
+        <w:t xml:space="preserve">T-Test: Female HoG</w:t>
+      </w:r>
+    </w:p>
+    <w:p>
+      <w:pPr>
+        <w:pStyle w:val="SourceCode"/>
+      </w:pPr>
+      <w:r>
+        <w:rPr>
+          <w:rStyle w:val="VerbatimChar"/>
+        </w:rPr>
+        <w:t xml:space="preserve">## # A tibble: 2 x 3</w:t>
+      </w:r>
+      <w:r>
+        <w:br/>
+      </w:r>
+      <w:r>
+        <w:rPr>
+          <w:rStyle w:val="VerbatimChar"/>
+        </w:rPr>
+        <w:t xml:space="preserve">##   female_HoG  mean     n</w:t>
+      </w:r>
+      <w:r>
+        <w:br/>
+      </w:r>
+      <w:r>
+        <w:rPr>
+          <w:rStyle w:val="VerbatimChar"/>
+        </w:rPr>
+        <w:t xml:space="preserve">##        &lt;int&gt; &lt;dbl&gt; &lt;int&gt;</w:t>
+      </w:r>
+      <w:r>
+        <w:br/>
+      </w:r>
+      <w:r>
+        <w:rPr>
+          <w:rStyle w:val="VerbatimChar"/>
+        </w:rPr>
+        <w:t xml:space="preserve">## 1          0  142.   107</w:t>
+      </w:r>
+      <w:r>
+        <w:br/>
+      </w:r>
+      <w:r>
+        <w:rPr>
+          <w:rStyle w:val="VerbatimChar"/>
+        </w:rPr>
+        <w:t xml:space="preserve">## 2          1  116.     9</w:t>
+      </w:r>
+    </w:p>
+    <w:p>
+      <w:pPr>
+        <w:pStyle w:val="SourceCode"/>
+      </w:pPr>
+      <w:r>
+        <w:rPr>
+          <w:rStyle w:val="VerbatimChar"/>
+        </w:rPr>
+        <w:t xml:space="preserve">## </w:t>
+      </w:r>
+      <w:r>
+        <w:br/>
+      </w:r>
+      <w:r>
+        <w:rPr>
+          <w:rStyle w:val="VerbatimChar"/>
+        </w:rPr>
+        <w:t xml:space="preserve">##  Welch Two Sample t-test</w:t>
+      </w:r>
+      <w:r>
+        <w:br/>
+      </w:r>
+      <w:r>
+        <w:rPr>
+          <w:rStyle w:val="VerbatimChar"/>
+        </w:rPr>
+        <w:t xml:space="preserve">## </w:t>
+      </w:r>
+      <w:r>
+        <w:br/>
+      </w:r>
+      <w:r>
+        <w:rPr>
+          <w:rStyle w:val="VerbatimChar"/>
+        </w:rPr>
+        <w:t xml:space="preserve">## data:  total_deaths_per_million by female_HoG</w:t>
+      </w:r>
+      <w:r>
+        <w:br/>
+      </w:r>
+      <w:r>
+        <w:rPr>
+          <w:rStyle w:val="VerbatimChar"/>
+        </w:rPr>
+        <w:t xml:space="preserve">## t = 0.34375, df = 9.1794, p-value = 0.7388</w:t>
+      </w:r>
+      <w:r>
+        <w:br/>
+      </w:r>
+      <w:r>
+        <w:rPr>
+          <w:rStyle w:val="VerbatimChar"/>
+        </w:rPr>
+        <w:t xml:space="preserve">## alternative hypothesis: true difference in means between group 0 and group 1 is not equal to 0</w:t>
+      </w:r>
+      <w:r>
+        <w:br/>
+      </w:r>
+      <w:r>
+        <w:rPr>
+          <w:rStyle w:val="VerbatimChar"/>
+        </w:rPr>
+        <w:t xml:space="preserve">## 95 percent confidence interval:</w:t>
+      </w:r>
+      <w:r>
+        <w:br/>
+      </w:r>
+      <w:r>
+        <w:rPr>
+          <w:rStyle w:val="VerbatimChar"/>
+        </w:rPr>
+        <w:t xml:space="preserve">##  -149.8988  203.8073</w:t>
+      </w:r>
+      <w:r>
+        <w:br/>
+      </w:r>
+      <w:r>
+        <w:rPr>
+          <w:rStyle w:val="VerbatimChar"/>
+        </w:rPr>
+        <w:t xml:space="preserve">## sample estimates:</w:t>
+      </w:r>
+      <w:r>
+        <w:br/>
+      </w:r>
+      <w:r>
+        <w:rPr>
+          <w:rStyle w:val="VerbatimChar"/>
+        </w:rPr>
+        <w:t xml:space="preserve">## mean in group 0 mean in group 1 </w:t>
+      </w:r>
+      <w:r>
+        <w:br/>
+      </w:r>
+      <w:r>
+        <w:rPr>
+          <w:rStyle w:val="VerbatimChar"/>
+        </w:rPr>
+        <w:t xml:space="preserve">##        142.4925        115.5382</w:t>
+      </w:r>
+    </w:p>
+    <w:p>
+      <w:pPr>
+        <w:pStyle w:val="FirstParagraph"/>
+      </w:pPr>
+      <w:r>
+        <w:t xml:space="preserve">The null hypothesis is that countries with a female head of government have lower total deaths per million than countries with a male head of government. The p value is 0.7388, above the 0.05 threshold. This means that the distribution is not statistically significant and I cannot reject the null hypothesis. While countries with a female head of government do have a lower total deaths per million, there are only 9 female leaders compared to 116 male heads of government.</w:t>
+      </w:r>
+    </w:p>
+    <w:bookmarkStart w:id="47" w:name="conclusion"/>
     <w:p>
       <w:pPr>
         <w:pStyle w:val="Heading2"/>
@@ -1297,8 +1867,8 @@
         <w:t xml:space="preserve">Conclusion:</w:t>
       </w:r>
     </w:p>
-    <w:bookmarkEnd w:id="43"/>
-    <w:bookmarkStart w:id="44" w:name="code"/>
+    <w:bookmarkEnd w:id="47"/>
+    <w:bookmarkStart w:id="48" w:name="code"/>
     <w:p>
       <w:pPr>
         <w:pStyle w:val="Heading2"/>
@@ -5941,7 +6511,7 @@
         <w:rPr>
           <w:rStyle w:val="CommentTok"/>
         </w:rPr>
-        <w:t xml:space="preserve"># group by whether in London</w:t>
+        <w:t xml:space="preserve"># group by whether in there is a female head of government</w:t>
       </w:r>
       <w:r>
         <w:br/>
@@ -5992,7 +6562,7 @@
         <w:rPr>
           <w:rStyle w:val="CommentTok"/>
         </w:rPr>
-        <w:t xml:space="preserve"># get mean of BrexitVote for each group</w:t>
+        <w:t xml:space="preserve"># get mean of total_deaths_per_million for each group</w:t>
       </w:r>
       <w:r>
         <w:br/>
@@ -6226,7 +6796,8 @@
         <w:t xml:space="preserve"># confidence interval</w:t>
       </w:r>
     </w:p>
-    <w:bookmarkEnd w:id="44"/>
+    <w:bookmarkEnd w:id="48"/>
+    <w:bookmarkEnd w:id="49"/>
     <w:sectPr/>
   </w:body>
 </w:document>

</xml_diff>